<commit_message>
Completed SQL FILE OUTPUT
Need to check for input validation and proceed with javascript UI
preparation to view project workflow from exported table from sql server
</commit_message>
<xml_diff>
--- a/Documentation.docx
+++ b/Documentation.docx
@@ -4,9 +4,39 @@
   <w:body>
     <w:p>
       <w:pPr>
+        <w:pStyle w:val="Heading1"/>
+        <w:rPr>
+          <w:rStyle w:val="Emphasis"/>
+        </w:rPr>
+      </w:pPr>
+      <w:r>
+        <w:rPr>
+          <w:rStyle w:val="Emphasis"/>
+        </w:rPr>
+        <w:t xml:space="preserve">Critical Path </w:t>
+      </w:r>
+      <w:proofErr w:type="gramStart"/>
+      <w:r>
+        <w:rPr>
+          <w:rStyle w:val="Emphasis"/>
+        </w:rPr>
+        <w:t>Management(</w:t>
+      </w:r>
+      <w:proofErr w:type="gramEnd"/>
+      <w:r>
+        <w:rPr>
+          <w:rStyle w:val="Emphasis"/>
+        </w:rPr>
+        <w:t>C++ Development)</w:t>
+      </w:r>
+    </w:p>
+    <w:p>
+      <w:pPr>
         <w:rPr>
           <w:b/>
           <w:bCs/>
+          <w:sz w:val="36"/>
+          <w:szCs w:val="36"/>
           <w:lang w:val="en-US"/>
         </w:rPr>
       </w:pPr>
@@ -14,6 +44,8 @@
         <w:rPr>
           <w:b/>
           <w:bCs/>
+          <w:sz w:val="36"/>
+          <w:szCs w:val="36"/>
           <w:lang w:val="en-US"/>
         </w:rPr>
         <w:t>Documentation</w:t>
@@ -29,22 +61,147 @@
         <w:rPr>
           <w:lang w:val="en-US"/>
         </w:rPr>
-        <w:t>Critical Path Management(C++ Development)</w:t>
-      </w:r>
-    </w:p>
-    <w:p>
-      <w:pPr>
-        <w:rPr>
-          <w:lang w:val="en-US"/>
-        </w:rPr>
-      </w:pPr>
-    </w:p>
-    <w:p>
-      <w:pPr>
-        <w:rPr>
-          <w:lang w:val="en-US"/>
-        </w:rPr>
-      </w:pPr>
+        <w:t xml:space="preserve">Project </w:t>
+      </w:r>
+      <w:proofErr w:type="gramStart"/>
+      <w:r>
+        <w:rPr>
+          <w:lang w:val="en-US"/>
+        </w:rPr>
+        <w:t>Duration</w:t>
+      </w:r>
+      <w:r>
+        <w:rPr>
+          <w:lang w:val="en-US"/>
+        </w:rPr>
+        <w:t xml:space="preserve"> :</w:t>
+      </w:r>
+      <w:proofErr w:type="gramEnd"/>
+      <w:r>
+        <w:rPr>
+          <w:lang w:val="en-US"/>
+        </w:rPr>
+        <w:t xml:space="preserve"> 5 weeks</w:t>
+      </w:r>
+    </w:p>
+    <w:p>
+      <w:pPr>
+        <w:rPr>
+          <w:lang w:val="en-US"/>
+        </w:rPr>
+      </w:pPr>
+      <w:r>
+        <w:rPr>
+          <w:lang w:val="en-US"/>
+        </w:rPr>
+        <w:t xml:space="preserve">Features </w:t>
+      </w:r>
+      <w:proofErr w:type="gramStart"/>
+      <w:r>
+        <w:rPr>
+          <w:lang w:val="en-US"/>
+        </w:rPr>
+        <w:t xml:space="preserve">available </w:t>
+      </w:r>
+      <w:r>
+        <w:rPr>
+          <w:lang w:val="en-US"/>
+        </w:rPr>
+        <w:t>:</w:t>
+      </w:r>
+      <w:proofErr w:type="gramEnd"/>
+    </w:p>
+    <w:p>
+      <w:pPr>
+        <w:pStyle w:val="ListParagraph"/>
+        <w:numPr>
+          <w:ilvl w:val="0"/>
+          <w:numId w:val="10"/>
+        </w:numPr>
+        <w:rPr>
+          <w:lang w:val="en-US"/>
+        </w:rPr>
+      </w:pPr>
+      <w:r>
+        <w:rPr>
+          <w:lang w:val="en-US"/>
+        </w:rPr>
+        <w:t>Prompts project details and inputs in a recursive manner.</w:t>
+      </w:r>
+    </w:p>
+    <w:p>
+      <w:pPr>
+        <w:pStyle w:val="ListParagraph"/>
+        <w:numPr>
+          <w:ilvl w:val="0"/>
+          <w:numId w:val="10"/>
+        </w:numPr>
+        <w:rPr>
+          <w:lang w:val="en-US"/>
+        </w:rPr>
+      </w:pPr>
+      <w:r>
+        <w:rPr>
+          <w:lang w:val="en-US"/>
+        </w:rPr>
+        <w:t>Calculation of minimum time taken for a project and information in each activity such as Earliest Start time.</w:t>
+      </w:r>
+    </w:p>
+    <w:p>
+      <w:pPr>
+        <w:pStyle w:val="ListParagraph"/>
+        <w:numPr>
+          <w:ilvl w:val="0"/>
+          <w:numId w:val="10"/>
+        </w:numPr>
+        <w:rPr>
+          <w:lang w:val="en-US"/>
+        </w:rPr>
+      </w:pPr>
+      <w:r>
+        <w:rPr>
+          <w:lang w:val="en-US"/>
+        </w:rPr>
+        <w:t>Generates an .</w:t>
+      </w:r>
+      <w:proofErr w:type="spellStart"/>
+      <w:r>
+        <w:rPr>
+          <w:lang w:val="en-US"/>
+        </w:rPr>
+        <w:t>sql</w:t>
+      </w:r>
+      <w:proofErr w:type="spellEnd"/>
+      <w:r>
+        <w:rPr>
+          <w:lang w:val="en-US"/>
+        </w:rPr>
+        <w:t xml:space="preserve"> file that contains SQL query that inserts project details into a server.</w:t>
+      </w:r>
+    </w:p>
+    <w:p>
+      <w:pPr>
+        <w:pStyle w:val="ListParagraph"/>
+        <w:numPr>
+          <w:ilvl w:val="0"/>
+          <w:numId w:val="10"/>
+        </w:numPr>
+        <w:rPr>
+          <w:lang w:val="en-US"/>
+        </w:rPr>
+      </w:pPr>
+      <w:r>
+        <w:rPr>
+          <w:lang w:val="en-US"/>
+        </w:rPr>
+        <w:t xml:space="preserve">Able to </w:t>
+      </w:r>
+      <w:r>
+        <w:rPr>
+          <w:lang w:val="en-US"/>
+        </w:rPr>
+        <w:t>view project saved in table.</w:t>
+      </w:r>
     </w:p>
     <w:p>
       <w:pPr>
@@ -60,7 +217,143 @@
           <w:bCs/>
           <w:lang w:val="en-US"/>
         </w:rPr>
-        <w:t>Setting up MySql Server</w:t>
+        <w:t>Requirements:</w:t>
+      </w:r>
+    </w:p>
+    <w:p>
+      <w:pPr>
+        <w:rPr>
+          <w:lang w:val="en-US"/>
+        </w:rPr>
+      </w:pPr>
+      <w:r>
+        <w:rPr>
+          <w:lang w:val="en-US"/>
+        </w:rPr>
+        <w:t>1. C++ compiler in Path of machine</w:t>
+      </w:r>
+    </w:p>
+    <w:p>
+      <w:pPr>
+        <w:rPr>
+          <w:lang w:val="en-US"/>
+        </w:rPr>
+      </w:pPr>
+      <w:r>
+        <w:rPr>
+          <w:lang w:val="en-US"/>
+        </w:rPr>
+        <w:t>2. main.cpp file</w:t>
+      </w:r>
+    </w:p>
+    <w:p>
+      <w:pPr>
+        <w:rPr>
+          <w:lang w:val="en-US"/>
+        </w:rPr>
+      </w:pPr>
+      <w:r>
+        <w:rPr>
+          <w:lang w:val="en-US"/>
+        </w:rPr>
+        <w:t xml:space="preserve">3. </w:t>
+      </w:r>
+      <w:proofErr w:type="spellStart"/>
+      <w:r>
+        <w:rPr>
+          <w:lang w:val="en-US"/>
+        </w:rPr>
+        <w:t>MySql</w:t>
+      </w:r>
+      <w:proofErr w:type="spellEnd"/>
+      <w:r>
+        <w:rPr>
+          <w:lang w:val="en-US"/>
+        </w:rPr>
+        <w:t xml:space="preserve"> server connection</w:t>
+      </w:r>
+    </w:p>
+    <w:p>
+      <w:pPr>
+        <w:rPr>
+          <w:lang w:val="en-US"/>
+        </w:rPr>
+      </w:pPr>
+      <w:r>
+        <w:rPr>
+          <w:lang w:val="en-US"/>
+        </w:rPr>
+        <w:t xml:space="preserve">4. Platform to run SQL queries (Suggestion: </w:t>
+      </w:r>
+      <w:proofErr w:type="spellStart"/>
+      <w:r>
+        <w:rPr>
+          <w:lang w:val="en-US"/>
+        </w:rPr>
+        <w:t>VScode</w:t>
+      </w:r>
+      <w:proofErr w:type="spellEnd"/>
+      <w:r>
+        <w:rPr>
+          <w:lang w:val="en-US"/>
+        </w:rPr>
+        <w:t xml:space="preserve"> with </w:t>
+      </w:r>
+      <w:proofErr w:type="gramStart"/>
+      <w:r>
+        <w:rPr>
+          <w:lang w:val="en-US"/>
+        </w:rPr>
+        <w:t>MySQL(</w:t>
+      </w:r>
+      <w:proofErr w:type="gramEnd"/>
+      <w:r>
+        <w:rPr>
+          <w:lang w:val="en-US"/>
+        </w:rPr>
+        <w:t>Jun Han) extension installed)</w:t>
+      </w:r>
+    </w:p>
+    <w:p>
+      <w:pPr>
+        <w:rPr>
+          <w:lang w:val="en-US"/>
+        </w:rPr>
+      </w:pPr>
+    </w:p>
+    <w:p>
+      <w:pPr>
+        <w:rPr>
+          <w:b/>
+          <w:bCs/>
+          <w:lang w:val="en-US"/>
+        </w:rPr>
+      </w:pPr>
+      <w:r>
+        <w:rPr>
+          <w:b/>
+          <w:bCs/>
+          <w:lang w:val="en-US"/>
+        </w:rPr>
+        <w:t xml:space="preserve">Setting up </w:t>
+      </w:r>
+      <w:proofErr w:type="spellStart"/>
+      <w:r>
+        <w:rPr>
+          <w:b/>
+          <w:bCs/>
+          <w:lang w:val="en-US"/>
+        </w:rPr>
+        <w:t>MySql</w:t>
+      </w:r>
+      <w:proofErr w:type="spellEnd"/>
+      <w:r>
+        <w:rPr>
+          <w:b/>
+          <w:bCs/>
+          <w:lang w:val="en-US"/>
+        </w:rPr>
+        <w:t xml:space="preserve"> Server</w:t>
       </w:r>
     </w:p>
     <w:p>
@@ -78,7 +371,21 @@
         <w:rPr>
           <w:lang w:val="en-US"/>
         </w:rPr>
-        <w:t xml:space="preserve">Install MySql from their official website </w:t>
+        <w:t xml:space="preserve">Install </w:t>
+      </w:r>
+      <w:proofErr w:type="spellStart"/>
+      <w:r>
+        <w:rPr>
+          <w:lang w:val="en-US"/>
+        </w:rPr>
+        <w:t>MySql</w:t>
+      </w:r>
+      <w:proofErr w:type="spellEnd"/>
+      <w:r>
+        <w:rPr>
+          <w:lang w:val="en-US"/>
+        </w:rPr>
+        <w:t xml:space="preserve"> from their official website </w:t>
       </w:r>
       <w:hyperlink r:id="rId5" w:history="1">
         <w:r>
@@ -105,7 +412,45 @@
         <w:rPr>
           <w:lang w:val="en-US"/>
         </w:rPr>
-        <w:t>Remember the local root password set(will be needed later)</w:t>
+        <w:t xml:space="preserve">Remember the local root password </w:t>
+      </w:r>
+      <w:r>
+        <w:rPr>
+          <w:lang w:val="en-US"/>
+        </w:rPr>
+        <w:t xml:space="preserve">during the </w:t>
+      </w:r>
+      <w:proofErr w:type="gramStart"/>
+      <w:r>
+        <w:rPr>
+          <w:lang w:val="en-US"/>
+        </w:rPr>
+        <w:t>set</w:t>
+      </w:r>
+      <w:r>
+        <w:rPr>
+          <w:lang w:val="en-US"/>
+        </w:rPr>
+        <w:t>up</w:t>
+      </w:r>
+      <w:r>
+        <w:rPr>
+          <w:lang w:val="en-US"/>
+        </w:rPr>
+        <w:t>(</w:t>
+      </w:r>
+      <w:proofErr w:type="gramEnd"/>
+      <w:r>
+        <w:rPr>
+          <w:lang w:val="en-US"/>
+        </w:rPr>
+        <w:t>will be needed later)</w:t>
+      </w:r>
+      <w:r>
+        <w:rPr>
+          <w:lang w:val="en-US"/>
+        </w:rPr>
+        <w:t>.</w:t>
       </w:r>
     </w:p>
     <w:p>
@@ -123,54 +468,750 @@
         <w:rPr>
           <w:lang w:val="en-US"/>
         </w:rPr>
-        <w:t>Once installed, open the MySql Workbench and create a new instance</w:t>
-      </w:r>
-    </w:p>
-    <w:p>
-      <w:pPr>
-        <w:rPr>
-          <w:lang w:val="en-US"/>
-        </w:rPr>
-      </w:pPr>
-    </w:p>
-    <w:p>
-      <w:pPr>
-        <w:rPr>
-          <w:lang w:val="en-US"/>
-        </w:rPr>
-      </w:pPr>
-    </w:p>
-    <w:p>
-      <w:pPr>
-        <w:rPr>
-          <w:lang w:val="en-US"/>
-        </w:rPr>
-      </w:pPr>
-    </w:p>
-    <w:p>
-      <w:pPr>
-        <w:rPr>
-          <w:lang w:val="en-US"/>
-        </w:rPr>
-      </w:pPr>
-      <w:r>
-        <w:rPr>
-          <w:lang w:val="en-US"/>
-        </w:rPr>
-        <w:t>To finish by  1am :</w:t>
-      </w:r>
-    </w:p>
-    <w:p>
-      <w:pPr>
-        <w:rPr>
-          <w:lang w:val="en-US"/>
-        </w:rPr>
-      </w:pPr>
-      <w:r>
-        <w:rPr>
-          <w:lang w:val="en-US"/>
-        </w:rPr>
-        <w:t>2. create an sql file(find or create database)(insert project name as table name)</w:t>
+        <w:t xml:space="preserve">Once installed, open the </w:t>
+      </w:r>
+      <w:proofErr w:type="spellStart"/>
+      <w:r>
+        <w:rPr>
+          <w:lang w:val="en-US"/>
+        </w:rPr>
+        <w:t>MySql</w:t>
+      </w:r>
+      <w:proofErr w:type="spellEnd"/>
+      <w:r>
+        <w:rPr>
+          <w:lang w:val="en-US"/>
+        </w:rPr>
+        <w:t xml:space="preserve"> </w:t>
+      </w:r>
+      <w:proofErr w:type="gramStart"/>
+      <w:r>
+        <w:rPr>
+          <w:lang w:val="en-US"/>
+        </w:rPr>
+        <w:t>Workbench</w:t>
+      </w:r>
+      <w:proofErr w:type="gramEnd"/>
+      <w:r>
+        <w:rPr>
+          <w:lang w:val="en-US"/>
+        </w:rPr>
+        <w:t xml:space="preserve"> and create a new instance</w:t>
+      </w:r>
+    </w:p>
+    <w:p>
+      <w:pPr>
+        <w:pStyle w:val="ListParagraph"/>
+        <w:numPr>
+          <w:ilvl w:val="0"/>
+          <w:numId w:val="4"/>
+        </w:numPr>
+        <w:rPr>
+          <w:lang w:val="en-US"/>
+        </w:rPr>
+      </w:pPr>
+      <w:r>
+        <w:rPr>
+          <w:lang w:val="en-US"/>
+        </w:rPr>
+        <w:t xml:space="preserve">Setup a user with privileges and connect to </w:t>
+      </w:r>
+      <w:proofErr w:type="spellStart"/>
+      <w:r>
+        <w:rPr>
+          <w:lang w:val="en-US"/>
+        </w:rPr>
+        <w:t>Vscode</w:t>
+      </w:r>
+      <w:proofErr w:type="spellEnd"/>
+      <w:r>
+        <w:rPr>
+          <w:lang w:val="en-US"/>
+        </w:rPr>
+        <w:t xml:space="preserve"> using a </w:t>
+      </w:r>
+      <w:proofErr w:type="gramStart"/>
+      <w:r>
+        <w:rPr>
+          <w:lang w:val="en-US"/>
+        </w:rPr>
+        <w:t>MySQL(</w:t>
+      </w:r>
+      <w:proofErr w:type="gramEnd"/>
+      <w:r>
+        <w:rPr>
+          <w:lang w:val="en-US"/>
+        </w:rPr>
+        <w:t>Jun Han) extension.</w:t>
+      </w:r>
+    </w:p>
+    <w:p>
+      <w:pPr>
+        <w:rPr>
+          <w:lang w:val="en-US"/>
+        </w:rPr>
+      </w:pPr>
+    </w:p>
+    <w:p>
+      <w:pPr>
+        <w:rPr>
+          <w:b/>
+          <w:bCs/>
+          <w:lang w:val="en-US"/>
+        </w:rPr>
+      </w:pPr>
+      <w:r>
+        <w:rPr>
+          <w:b/>
+          <w:bCs/>
+          <w:lang w:val="en-US"/>
+        </w:rPr>
+        <w:t>How to run project from terminal:</w:t>
+      </w:r>
+    </w:p>
+    <w:p>
+      <w:pPr>
+        <w:rPr>
+          <w:b/>
+          <w:bCs/>
+          <w:lang w:val="en-US"/>
+        </w:rPr>
+      </w:pPr>
+      <w:r>
+        <w:rPr>
+          <w:b/>
+          <w:bCs/>
+          <w:lang w:val="en-US"/>
+        </w:rPr>
+        <w:t>(Assumes the C++ Compiler is downloaded and saved in PATH)</w:t>
+      </w:r>
+    </w:p>
+    <w:p>
+      <w:pPr>
+        <w:ind w:left="360"/>
+        <w:rPr>
+          <w:lang w:val="en-US"/>
+        </w:rPr>
+      </w:pPr>
+      <w:r>
+        <w:rPr>
+          <w:lang w:val="en-US"/>
+        </w:rPr>
+        <w:t>1. Go to terminal or the folder where the main.cpp is downloaded and open terminal from the folder by typing CMD at the file explorer’s address bar.</w:t>
+      </w:r>
+    </w:p>
+    <w:p>
+      <w:pPr>
+        <w:ind w:left="360"/>
+        <w:rPr>
+          <w:lang w:val="en-US"/>
+        </w:rPr>
+      </w:pPr>
+      <w:r>
+        <w:rPr>
+          <w:lang w:val="en-US"/>
+        </w:rPr>
+        <w:t>2. type in “g++ -o (your output file name) main.cpp” and press enter in terminal.</w:t>
+      </w:r>
+    </w:p>
+    <w:p>
+      <w:pPr>
+        <w:ind w:left="360"/>
+        <w:rPr>
+          <w:lang w:val="en-US"/>
+        </w:rPr>
+      </w:pPr>
+      <w:r>
+        <w:rPr>
+          <w:lang w:val="en-US"/>
+        </w:rPr>
+        <w:t>3. then type “(your output file name</w:t>
+      </w:r>
+      <w:proofErr w:type="gramStart"/>
+      <w:r>
+        <w:rPr>
+          <w:lang w:val="en-US"/>
+        </w:rPr>
+        <w:t>)./</w:t>
+      </w:r>
+      <w:proofErr w:type="gramEnd"/>
+      <w:r>
+        <w:rPr>
+          <w:lang w:val="en-US"/>
+        </w:rPr>
+        <w:t>” and press enter and the program should start running in the terminal.</w:t>
+      </w:r>
+    </w:p>
+    <w:p>
+      <w:pPr>
+        <w:ind w:left="360"/>
+        <w:rPr>
+          <w:lang w:val="en-US"/>
+        </w:rPr>
+      </w:pPr>
+      <w:r>
+        <w:rPr>
+          <w:lang w:val="en-US"/>
+        </w:rPr>
+        <w:t xml:space="preserve">4. Each project </w:t>
+      </w:r>
+      <w:proofErr w:type="spellStart"/>
+      <w:r>
+        <w:rPr>
+          <w:lang w:val="en-US"/>
+        </w:rPr>
+        <w:t>wil</w:t>
+      </w:r>
+      <w:proofErr w:type="spellEnd"/>
+      <w:r>
+        <w:rPr>
+          <w:lang w:val="en-US"/>
+        </w:rPr>
+        <w:t xml:space="preserve"> create an output .</w:t>
+      </w:r>
+      <w:proofErr w:type="spellStart"/>
+      <w:r>
+        <w:rPr>
+          <w:lang w:val="en-US"/>
+        </w:rPr>
+        <w:t>sql</w:t>
+      </w:r>
+      <w:proofErr w:type="spellEnd"/>
+      <w:r>
+        <w:rPr>
+          <w:lang w:val="en-US"/>
+        </w:rPr>
+        <w:t xml:space="preserve"> file which you can open and run the </w:t>
+      </w:r>
+      <w:proofErr w:type="spellStart"/>
+      <w:r>
+        <w:rPr>
+          <w:lang w:val="en-US"/>
+        </w:rPr>
+        <w:t>mysql</w:t>
+      </w:r>
+      <w:proofErr w:type="spellEnd"/>
+      <w:r>
+        <w:rPr>
+          <w:lang w:val="en-US"/>
+        </w:rPr>
+        <w:t xml:space="preserve"> query to insert into your </w:t>
+      </w:r>
+      <w:proofErr w:type="gramStart"/>
+      <w:r>
+        <w:rPr>
+          <w:lang w:val="en-US"/>
+        </w:rPr>
+        <w:t>server(</w:t>
+      </w:r>
+      <w:proofErr w:type="gramEnd"/>
+      <w:r>
+        <w:rPr>
+          <w:lang w:val="en-US"/>
+        </w:rPr>
+        <w:t>assuming you have connected to a server).</w:t>
+      </w:r>
+    </w:p>
+    <w:p>
+      <w:pPr>
+        <w:ind w:left="360"/>
+        <w:rPr>
+          <w:lang w:val="en-US"/>
+        </w:rPr>
+      </w:pPr>
+    </w:p>
+    <w:p>
+      <w:pPr>
+        <w:ind w:left="360"/>
+        <w:rPr>
+          <w:lang w:val="en-US"/>
+        </w:rPr>
+      </w:pPr>
+    </w:p>
+    <w:p>
+      <w:pPr>
+        <w:ind w:left="360"/>
+        <w:rPr>
+          <w:lang w:val="en-US"/>
+        </w:rPr>
+      </w:pPr>
+    </w:p>
+    <w:p>
+      <w:pPr>
+        <w:rPr>
+          <w:b/>
+          <w:bCs/>
+          <w:lang w:val="en-US"/>
+        </w:rPr>
+      </w:pPr>
+      <w:r>
+        <w:rPr>
+          <w:b/>
+          <w:bCs/>
+          <w:lang w:val="en-US"/>
+        </w:rPr>
+        <w:t>Lessons Learned through the project:</w:t>
+      </w:r>
+    </w:p>
+    <w:p>
+      <w:pPr>
+        <w:rPr>
+          <w:b/>
+          <w:bCs/>
+          <w:lang w:val="en-US"/>
+        </w:rPr>
+      </w:pPr>
+      <w:r>
+        <w:rPr>
+          <w:b/>
+          <w:bCs/>
+          <w:lang w:val="en-US"/>
+        </w:rPr>
+        <w:lastRenderedPageBreak/>
+        <w:t>For C++ Programming:</w:t>
+      </w:r>
+    </w:p>
+    <w:p>
+      <w:pPr>
+        <w:pStyle w:val="ListParagraph"/>
+        <w:numPr>
+          <w:ilvl w:val="0"/>
+          <w:numId w:val="8"/>
+        </w:numPr>
+        <w:rPr>
+          <w:lang w:val="en-US"/>
+        </w:rPr>
+      </w:pPr>
+      <w:r>
+        <w:rPr>
+          <w:lang w:val="en-US"/>
+        </w:rPr>
+        <w:t>Better use of recursive functions instead of loops</w:t>
+      </w:r>
+    </w:p>
+    <w:p>
+      <w:pPr>
+        <w:pStyle w:val="ListParagraph"/>
+        <w:numPr>
+          <w:ilvl w:val="0"/>
+          <w:numId w:val="8"/>
+        </w:numPr>
+        <w:rPr>
+          <w:lang w:val="en-US"/>
+        </w:rPr>
+      </w:pPr>
+      <w:r>
+        <w:rPr>
+          <w:lang w:val="en-US"/>
+        </w:rPr>
+        <w:t>From unable to understand the use of pointers in C++, I have mastered the efficient use of pointers and how it saves more memory (instead of creating a copy of the variable).</w:t>
+      </w:r>
+    </w:p>
+    <w:p>
+      <w:pPr>
+        <w:pStyle w:val="ListParagraph"/>
+        <w:numPr>
+          <w:ilvl w:val="0"/>
+          <w:numId w:val="8"/>
+        </w:numPr>
+        <w:rPr>
+          <w:lang w:val="en-US"/>
+        </w:rPr>
+      </w:pPr>
+      <w:r>
+        <w:rPr>
+          <w:lang w:val="en-US"/>
+        </w:rPr>
+        <w:t xml:space="preserve">Learned how to use </w:t>
+      </w:r>
+      <w:proofErr w:type="spellStart"/>
+      <w:r>
+        <w:rPr>
+          <w:lang w:val="en-US"/>
+        </w:rPr>
+        <w:t>ostreams</w:t>
+      </w:r>
+      <w:proofErr w:type="spellEnd"/>
+      <w:r>
+        <w:rPr>
+          <w:lang w:val="en-US"/>
+        </w:rPr>
+        <w:t xml:space="preserve"> and </w:t>
+      </w:r>
+      <w:proofErr w:type="spellStart"/>
+      <w:r>
+        <w:rPr>
+          <w:lang w:val="en-US"/>
+        </w:rPr>
+        <w:t>fstreams</w:t>
+      </w:r>
+      <w:proofErr w:type="spellEnd"/>
+      <w:r>
+        <w:rPr>
+          <w:lang w:val="en-US"/>
+        </w:rPr>
+        <w:t xml:space="preserve"> to output the results.</w:t>
+      </w:r>
+    </w:p>
+    <w:p>
+      <w:pPr>
+        <w:rPr>
+          <w:b/>
+          <w:bCs/>
+          <w:lang w:val="en-US"/>
+        </w:rPr>
+      </w:pPr>
+    </w:p>
+    <w:p>
+      <w:pPr>
+        <w:rPr>
+          <w:b/>
+          <w:bCs/>
+          <w:lang w:val="en-US"/>
+        </w:rPr>
+      </w:pPr>
+      <w:r>
+        <w:rPr>
+          <w:b/>
+          <w:bCs/>
+          <w:lang w:val="en-US"/>
+        </w:rPr>
+        <w:t>Overview as a Developer:</w:t>
+      </w:r>
+    </w:p>
+    <w:p>
+      <w:pPr>
+        <w:pStyle w:val="ListParagraph"/>
+        <w:numPr>
+          <w:ilvl w:val="0"/>
+          <w:numId w:val="9"/>
+        </w:numPr>
+        <w:rPr>
+          <w:lang w:val="en-US"/>
+        </w:rPr>
+      </w:pPr>
+      <w:r>
+        <w:rPr>
+          <w:lang w:val="en-US"/>
+        </w:rPr>
+        <w:t xml:space="preserve">Since in the middle of the project, I switched from </w:t>
+      </w:r>
+      <w:proofErr w:type="spellStart"/>
+      <w:r>
+        <w:rPr>
+          <w:lang w:val="en-US"/>
+        </w:rPr>
+        <w:t>Code</w:t>
+      </w:r>
+      <w:r>
+        <w:rPr>
+          <w:lang w:val="en-US"/>
+        </w:rPr>
+        <w:t>B</w:t>
+      </w:r>
+      <w:r>
+        <w:rPr>
+          <w:lang w:val="en-US"/>
+        </w:rPr>
+        <w:t>locks</w:t>
+      </w:r>
+      <w:proofErr w:type="spellEnd"/>
+      <w:r>
+        <w:rPr>
+          <w:lang w:val="en-US"/>
+        </w:rPr>
+        <w:t xml:space="preserve"> IDE into using Visual studio code, I have learnt how to use both the IDE and editor for my project.(Transition to </w:t>
+      </w:r>
+      <w:proofErr w:type="spellStart"/>
+      <w:r>
+        <w:rPr>
+          <w:lang w:val="en-US"/>
+        </w:rPr>
+        <w:t>vscode</w:t>
+      </w:r>
+      <w:proofErr w:type="spellEnd"/>
+      <w:r>
+        <w:rPr>
+          <w:lang w:val="en-US"/>
+        </w:rPr>
+        <w:t xml:space="preserve"> was due to the growing significance of it among developers, hence I’ve decided that using it for my project would be a good practice)</w:t>
+      </w:r>
+    </w:p>
+    <w:p>
+      <w:pPr>
+        <w:pStyle w:val="ListParagraph"/>
+        <w:numPr>
+          <w:ilvl w:val="0"/>
+          <w:numId w:val="9"/>
+        </w:numPr>
+        <w:rPr>
+          <w:lang w:val="en-US"/>
+        </w:rPr>
+      </w:pPr>
+      <w:r>
+        <w:rPr>
+          <w:lang w:val="en-US"/>
+        </w:rPr>
+        <w:t xml:space="preserve">Usage of </w:t>
+      </w:r>
+      <w:proofErr w:type="spellStart"/>
+      <w:r>
+        <w:rPr>
+          <w:lang w:val="en-US"/>
+        </w:rPr>
+        <w:t>VScode</w:t>
+      </w:r>
+      <w:proofErr w:type="spellEnd"/>
+      <w:r>
+        <w:rPr>
+          <w:lang w:val="en-US"/>
+        </w:rPr>
+        <w:t xml:space="preserve"> thought me how to run commands to build and run projects from terminal.</w:t>
+      </w:r>
+    </w:p>
+    <w:p>
+      <w:pPr>
+        <w:pStyle w:val="ListParagraph"/>
+        <w:numPr>
+          <w:ilvl w:val="0"/>
+          <w:numId w:val="9"/>
+        </w:numPr>
+        <w:rPr>
+          <w:lang w:val="en-US"/>
+        </w:rPr>
+      </w:pPr>
+      <w:r>
+        <w:rPr>
+          <w:lang w:val="en-US"/>
+        </w:rPr>
+        <w:t xml:space="preserve">Learned how to use git feature until I </w:t>
+      </w:r>
+      <w:proofErr w:type="gramStart"/>
+      <w:r>
+        <w:rPr>
+          <w:lang w:val="en-US"/>
+        </w:rPr>
+        <w:t>am able to</w:t>
+      </w:r>
+      <w:proofErr w:type="gramEnd"/>
+      <w:r>
+        <w:rPr>
+          <w:lang w:val="en-US"/>
+        </w:rPr>
+        <w:t xml:space="preserve"> push my project to my </w:t>
+      </w:r>
+      <w:proofErr w:type="spellStart"/>
+      <w:r>
+        <w:rPr>
+          <w:lang w:val="en-US"/>
+        </w:rPr>
+        <w:t>GiTHub</w:t>
+      </w:r>
+      <w:proofErr w:type="spellEnd"/>
+      <w:r>
+        <w:rPr>
+          <w:lang w:val="en-US"/>
+        </w:rPr>
+        <w:t xml:space="preserve"> account</w:t>
+      </w:r>
+    </w:p>
+    <w:p>
+      <w:pPr>
+        <w:pStyle w:val="ListParagraph"/>
+        <w:numPr>
+          <w:ilvl w:val="0"/>
+          <w:numId w:val="9"/>
+        </w:numPr>
+        <w:rPr>
+          <w:lang w:val="en-US"/>
+        </w:rPr>
+      </w:pPr>
+      <w:r>
+        <w:rPr>
+          <w:lang w:val="en-US"/>
+        </w:rPr>
+        <w:t xml:space="preserve">Learned SQL language and how to setup a MySQL server as a localhost, create an instance and a user with privileges to connect with </w:t>
+      </w:r>
+      <w:proofErr w:type="spellStart"/>
+      <w:r>
+        <w:rPr>
+          <w:lang w:val="en-US"/>
+        </w:rPr>
+        <w:t>VScode</w:t>
+      </w:r>
+      <w:proofErr w:type="spellEnd"/>
+      <w:r>
+        <w:rPr>
+          <w:lang w:val="en-US"/>
+        </w:rPr>
+        <w:t xml:space="preserve"> </w:t>
+      </w:r>
+      <w:proofErr w:type="gramStart"/>
+      <w:r>
+        <w:rPr>
+          <w:lang w:val="en-US"/>
+        </w:rPr>
+        <w:t>database(</w:t>
+      </w:r>
+      <w:proofErr w:type="gramEnd"/>
+      <w:r>
+        <w:rPr>
+          <w:lang w:val="en-US"/>
+        </w:rPr>
+        <w:t>MySQL) extension</w:t>
+      </w:r>
+      <w:r>
+        <w:rPr>
+          <w:lang w:val="en-US"/>
+        </w:rPr>
+        <w:t>.</w:t>
+      </w:r>
+    </w:p>
+    <w:p>
+      <w:pPr>
+        <w:pStyle w:val="ListParagraph"/>
+        <w:numPr>
+          <w:ilvl w:val="0"/>
+          <w:numId w:val="9"/>
+        </w:numPr>
+        <w:rPr>
+          <w:lang w:val="en-US"/>
+        </w:rPr>
+      </w:pPr>
+      <w:r>
+        <w:rPr>
+          <w:lang w:val="en-US"/>
+        </w:rPr>
+        <w:t>Learned how to prepare exception handling for project and realized this part takes up the most time before execution.</w:t>
+      </w:r>
+    </w:p>
+    <w:p>
+      <w:pPr>
+        <w:rPr>
+          <w:b/>
+          <w:bCs/>
+          <w:lang w:val="en-US"/>
+        </w:rPr>
+      </w:pPr>
+      <w:r>
+        <w:rPr>
+          <w:b/>
+          <w:bCs/>
+          <w:lang w:val="en-US"/>
+        </w:rPr>
+        <w:t>Project Flaw:</w:t>
+      </w:r>
+    </w:p>
+    <w:p>
+      <w:pPr>
+        <w:rPr>
+          <w:lang w:val="en-US"/>
+        </w:rPr>
+      </w:pPr>
+      <w:r>
+        <w:rPr>
+          <w:lang w:val="en-US"/>
+        </w:rPr>
+        <w:t xml:space="preserve">I </w:t>
+      </w:r>
+      <w:proofErr w:type="gramStart"/>
+      <w:r>
+        <w:rPr>
+          <w:lang w:val="en-US"/>
+        </w:rPr>
+        <w:t>couldn’t</w:t>
+      </w:r>
+      <w:proofErr w:type="gramEnd"/>
+      <w:r>
+        <w:rPr>
+          <w:lang w:val="en-US"/>
+        </w:rPr>
+        <w:t xml:space="preserve"> find a way to connect C++ from </w:t>
+      </w:r>
+      <w:proofErr w:type="spellStart"/>
+      <w:r>
+        <w:rPr>
+          <w:lang w:val="en-US"/>
+        </w:rPr>
+        <w:t>VSCode</w:t>
+      </w:r>
+      <w:proofErr w:type="spellEnd"/>
+      <w:r>
+        <w:rPr>
+          <w:lang w:val="en-US"/>
+        </w:rPr>
+        <w:t xml:space="preserve"> directly to MySQL which can be done using IDE’s as shown in a number of tutorials</w:t>
+      </w:r>
+      <w:r>
+        <w:rPr>
+          <w:lang w:val="en-US"/>
+        </w:rPr>
+        <w:t xml:space="preserve">. </w:t>
+      </w:r>
+      <w:r>
+        <w:rPr>
+          <w:lang w:val="en-US"/>
+        </w:rPr>
+        <w:t>It can be done,</w:t>
+      </w:r>
+      <w:r>
+        <w:rPr>
+          <w:lang w:val="en-US"/>
+        </w:rPr>
+        <w:t xml:space="preserve"> </w:t>
+      </w:r>
+      <w:r>
+        <w:rPr>
+          <w:lang w:val="en-US"/>
+        </w:rPr>
+        <w:t xml:space="preserve">and if </w:t>
+      </w:r>
+      <w:proofErr w:type="gramStart"/>
+      <w:r>
+        <w:rPr>
+          <w:lang w:val="en-US"/>
+        </w:rPr>
+        <w:t>you’re</w:t>
+      </w:r>
+      <w:proofErr w:type="gramEnd"/>
+      <w:r>
+        <w:rPr>
+          <w:lang w:val="en-US"/>
+        </w:rPr>
+        <w:t xml:space="preserve"> able to connect it a lot more can be done faster without having to run the SQL queries separately</w:t>
+      </w:r>
+      <w:r>
+        <w:rPr>
+          <w:lang w:val="en-US"/>
+        </w:rPr>
+        <w:t>.</w:t>
+      </w:r>
+    </w:p>
+    <w:p>
+      <w:pPr>
+        <w:rPr>
+          <w:lang w:val="en-US"/>
+        </w:rPr>
+      </w:pPr>
+      <w:r>
+        <w:rPr>
+          <w:lang w:val="en-US"/>
+        </w:rPr>
+        <w:t xml:space="preserve">To finish </w:t>
+      </w:r>
+      <w:proofErr w:type="gramStart"/>
+      <w:r>
+        <w:rPr>
+          <w:lang w:val="en-US"/>
+        </w:rPr>
+        <w:t>by  1</w:t>
+      </w:r>
+      <w:proofErr w:type="gramEnd"/>
+      <w:r>
+        <w:rPr>
+          <w:lang w:val="en-US"/>
+        </w:rPr>
+        <w:t>am :</w:t>
       </w:r>
     </w:p>
     <w:p>
@@ -185,17 +1226,19 @@
         </w:rPr>
         <w:t xml:space="preserve">3. to view (use table from </w:t>
       </w:r>
-      <w:r>
-        <w:rPr>
-          <w:lang w:val="en-US"/>
-        </w:rPr>
-        <w:t>sql server and calculate paths</w:t>
-      </w:r>
-      <w:r>
-        <w:rPr>
-          <w:lang w:val="en-US"/>
-        </w:rPr>
-        <w:t>)</w:t>
+      <w:proofErr w:type="spellStart"/>
+      <w:r>
+        <w:rPr>
+          <w:lang w:val="en-US"/>
+        </w:rPr>
+        <w:t>sql</w:t>
+      </w:r>
+      <w:proofErr w:type="spellEnd"/>
+      <w:r>
+        <w:rPr>
+          <w:lang w:val="en-US"/>
+        </w:rPr>
+        <w:t xml:space="preserve"> server and calculate paths)</w:t>
       </w:r>
     </w:p>
     <w:p>
@@ -210,6 +1253,22 @@
         </w:rPr>
         <w:t>4. exception handling for database name</w:t>
       </w:r>
+    </w:p>
+    <w:p>
+      <w:pPr>
+        <w:rPr>
+          <w:b/>
+          <w:bCs/>
+          <w:lang w:val="en-US"/>
+        </w:rPr>
+      </w:pPr>
+    </w:p>
+    <w:p>
+      <w:pPr>
+        <w:rPr>
+          <w:lang w:val="en-US"/>
+        </w:rPr>
+      </w:pPr>
     </w:p>
     <w:p>
       <w:pPr>
@@ -231,6 +1290,96 @@
 <file path=word/numbering.xml><?xml version="1.0" encoding="utf-8"?>
 <w:numbering xmlns:wpc="http://schemas.microsoft.com/office/word/2010/wordprocessingCanvas" xmlns:cx="http://schemas.microsoft.com/office/drawing/2014/chartex" xmlns:cx1="http://schemas.microsoft.com/office/drawing/2015/9/8/chartex" xmlns:cx2="http://schemas.microsoft.com/office/drawing/2015/10/21/chartex" xmlns:cx3="http://schemas.microsoft.com/office/drawing/2016/5/9/chartex" xmlns:cx4="http://schemas.microsoft.com/office/drawing/2016/5/10/chartex" xmlns:cx5="http://schemas.microsoft.com/office/drawing/2016/5/11/chartex" xmlns:cx6="http://schemas.microsoft.com/office/drawing/2016/5/12/chartex" xmlns:cx7="http://schemas.microsoft.com/office/drawing/2016/5/13/chartex" xmlns:cx8="http://schemas.microsoft.com/office/drawing/2016/5/14/chartex" xmlns:mc="http://schemas.openxmlformats.org/markup-compatibility/2006" xmlns:aink="http://schemas.microsoft.com/office/drawing/2016/ink" xmlns:am3d="http://schemas.microsoft.com/office/drawing/2017/model3d" xmlns:o="urn:schemas-microsoft-com:office:office" xmlns:r="http://schemas.openxmlformats.org/officeDocument/2006/relationships" xmlns:m="http://schemas.openxmlformats.org/officeDocument/2006/math" xmlns:v="urn:schemas-microsoft-com:vml" xmlns:wp14="http://schemas.microsoft.com/office/word/2010/wordprocessingDrawing" xmlns:wp="http://schemas.openxmlformats.org/drawingml/2006/wordprocessingDrawing" xmlns:w10="urn:schemas-microsoft-com:office:word" xmlns:w="http://schemas.openxmlformats.org/wordprocessingml/2006/main" xmlns:w14="http://schemas.microsoft.com/office/word/2010/wordml" xmlns:w15="http://schemas.microsoft.com/office/word/2012/wordml" xmlns:w16cex="http://schemas.microsoft.com/office/word/2018/wordml/cex" xmlns:w16cid="http://schemas.microsoft.com/office/word/2016/wordml/cid" xmlns:w16="http://schemas.microsoft.com/office/word/2018/wordml" xmlns:w16se="http://schemas.microsoft.com/office/word/2015/wordml/symex" xmlns:wpg="http://schemas.microsoft.com/office/word/2010/wordprocessingGroup" xmlns:wpi="http://schemas.microsoft.com/office/word/2010/wordprocessingInk" xmlns:wne="http://schemas.microsoft.com/office/word/2006/wordml" xmlns:wps="http://schemas.microsoft.com/office/word/2010/wordprocessingShape" mc:Ignorable="w14 w15 w16se w16cid w16 w16cex wp14">
   <w:abstractNum w:abstractNumId="0" w15:restartNumberingAfterBreak="0">
+    <w:nsid w:val="102F7FA4"/>
+    <w:multiLevelType w:val="hybridMultilevel"/>
+    <w:tmpl w:val="BEA8A2A4"/>
+    <w:lvl w:ilvl="0" w:tplc="284E98C2">
+      <w:start w:val="1"/>
+      <w:numFmt w:val="decimal"/>
+      <w:lvlText w:val="%1."/>
+      <w:lvlJc w:val="left"/>
+      <w:pPr>
+        <w:ind w:left="1080" w:hanging="720"/>
+      </w:pPr>
+      <w:rPr>
+        <w:rFonts w:hint="default"/>
+        <w:b/>
+      </w:rPr>
+    </w:lvl>
+    <w:lvl w:ilvl="1" w:tplc="44090019" w:tentative="1">
+      <w:start w:val="1"/>
+      <w:numFmt w:val="lowerLetter"/>
+      <w:lvlText w:val="%2."/>
+      <w:lvlJc w:val="left"/>
+      <w:pPr>
+        <w:ind w:left="1440" w:hanging="360"/>
+      </w:pPr>
+    </w:lvl>
+    <w:lvl w:ilvl="2" w:tplc="4409001B" w:tentative="1">
+      <w:start w:val="1"/>
+      <w:numFmt w:val="lowerRoman"/>
+      <w:lvlText w:val="%3."/>
+      <w:lvlJc w:val="right"/>
+      <w:pPr>
+        <w:ind w:left="2160" w:hanging="180"/>
+      </w:pPr>
+    </w:lvl>
+    <w:lvl w:ilvl="3" w:tplc="4409000F" w:tentative="1">
+      <w:start w:val="1"/>
+      <w:numFmt w:val="decimal"/>
+      <w:lvlText w:val="%4."/>
+      <w:lvlJc w:val="left"/>
+      <w:pPr>
+        <w:ind w:left="2880" w:hanging="360"/>
+      </w:pPr>
+    </w:lvl>
+    <w:lvl w:ilvl="4" w:tplc="44090019" w:tentative="1">
+      <w:start w:val="1"/>
+      <w:numFmt w:val="lowerLetter"/>
+      <w:lvlText w:val="%5."/>
+      <w:lvlJc w:val="left"/>
+      <w:pPr>
+        <w:ind w:left="3600" w:hanging="360"/>
+      </w:pPr>
+    </w:lvl>
+    <w:lvl w:ilvl="5" w:tplc="4409001B" w:tentative="1">
+      <w:start w:val="1"/>
+      <w:numFmt w:val="lowerRoman"/>
+      <w:lvlText w:val="%6."/>
+      <w:lvlJc w:val="right"/>
+      <w:pPr>
+        <w:ind w:left="4320" w:hanging="180"/>
+      </w:pPr>
+    </w:lvl>
+    <w:lvl w:ilvl="6" w:tplc="4409000F" w:tentative="1">
+      <w:start w:val="1"/>
+      <w:numFmt w:val="decimal"/>
+      <w:lvlText w:val="%7."/>
+      <w:lvlJc w:val="left"/>
+      <w:pPr>
+        <w:ind w:left="5040" w:hanging="360"/>
+      </w:pPr>
+    </w:lvl>
+    <w:lvl w:ilvl="7" w:tplc="44090019" w:tentative="1">
+      <w:start w:val="1"/>
+      <w:numFmt w:val="lowerLetter"/>
+      <w:lvlText w:val="%8."/>
+      <w:lvlJc w:val="left"/>
+      <w:pPr>
+        <w:ind w:left="5760" w:hanging="360"/>
+      </w:pPr>
+    </w:lvl>
+    <w:lvl w:ilvl="8" w:tplc="4409001B" w:tentative="1">
+      <w:start w:val="1"/>
+      <w:numFmt w:val="lowerRoman"/>
+      <w:lvlText w:val="%9."/>
+      <w:lvlJc w:val="right"/>
+      <w:pPr>
+        <w:ind w:left="6480" w:hanging="180"/>
+      </w:pPr>
+    </w:lvl>
+  </w:abstractNum>
+  <w:abstractNum w:abstractNumId="1" w15:restartNumberingAfterBreak="0">
     <w:nsid w:val="10D72D5B"/>
     <w:multiLevelType w:val="hybridMultilevel"/>
     <w:tmpl w:val="2B84CBB4"/>
@@ -319,7 +1468,179 @@
       </w:pPr>
     </w:lvl>
   </w:abstractNum>
-  <w:abstractNum w:abstractNumId="1" w15:restartNumberingAfterBreak="0">
+  <w:abstractNum w:abstractNumId="2" w15:restartNumberingAfterBreak="0">
+    <w:nsid w:val="12016CC9"/>
+    <w:multiLevelType w:val="hybridMultilevel"/>
+    <w:tmpl w:val="31642F88"/>
+    <w:lvl w:ilvl="0" w:tplc="4409000F">
+      <w:start w:val="1"/>
+      <w:numFmt w:val="decimal"/>
+      <w:lvlText w:val="%1."/>
+      <w:lvlJc w:val="left"/>
+      <w:pPr>
+        <w:ind w:left="720" w:hanging="360"/>
+      </w:pPr>
+    </w:lvl>
+    <w:lvl w:ilvl="1" w:tplc="44090019" w:tentative="1">
+      <w:start w:val="1"/>
+      <w:numFmt w:val="lowerLetter"/>
+      <w:lvlText w:val="%2."/>
+      <w:lvlJc w:val="left"/>
+      <w:pPr>
+        <w:ind w:left="1440" w:hanging="360"/>
+      </w:pPr>
+    </w:lvl>
+    <w:lvl w:ilvl="2" w:tplc="4409001B" w:tentative="1">
+      <w:start w:val="1"/>
+      <w:numFmt w:val="lowerRoman"/>
+      <w:lvlText w:val="%3."/>
+      <w:lvlJc w:val="right"/>
+      <w:pPr>
+        <w:ind w:left="2160" w:hanging="180"/>
+      </w:pPr>
+    </w:lvl>
+    <w:lvl w:ilvl="3" w:tplc="4409000F" w:tentative="1">
+      <w:start w:val="1"/>
+      <w:numFmt w:val="decimal"/>
+      <w:lvlText w:val="%4."/>
+      <w:lvlJc w:val="left"/>
+      <w:pPr>
+        <w:ind w:left="2880" w:hanging="360"/>
+      </w:pPr>
+    </w:lvl>
+    <w:lvl w:ilvl="4" w:tplc="44090019" w:tentative="1">
+      <w:start w:val="1"/>
+      <w:numFmt w:val="lowerLetter"/>
+      <w:lvlText w:val="%5."/>
+      <w:lvlJc w:val="left"/>
+      <w:pPr>
+        <w:ind w:left="3600" w:hanging="360"/>
+      </w:pPr>
+    </w:lvl>
+    <w:lvl w:ilvl="5" w:tplc="4409001B" w:tentative="1">
+      <w:start w:val="1"/>
+      <w:numFmt w:val="lowerRoman"/>
+      <w:lvlText w:val="%6."/>
+      <w:lvlJc w:val="right"/>
+      <w:pPr>
+        <w:ind w:left="4320" w:hanging="180"/>
+      </w:pPr>
+    </w:lvl>
+    <w:lvl w:ilvl="6" w:tplc="4409000F" w:tentative="1">
+      <w:start w:val="1"/>
+      <w:numFmt w:val="decimal"/>
+      <w:lvlText w:val="%7."/>
+      <w:lvlJc w:val="left"/>
+      <w:pPr>
+        <w:ind w:left="5040" w:hanging="360"/>
+      </w:pPr>
+    </w:lvl>
+    <w:lvl w:ilvl="7" w:tplc="44090019" w:tentative="1">
+      <w:start w:val="1"/>
+      <w:numFmt w:val="lowerLetter"/>
+      <w:lvlText w:val="%8."/>
+      <w:lvlJc w:val="left"/>
+      <w:pPr>
+        <w:ind w:left="5760" w:hanging="360"/>
+      </w:pPr>
+    </w:lvl>
+    <w:lvl w:ilvl="8" w:tplc="4409001B" w:tentative="1">
+      <w:start w:val="1"/>
+      <w:numFmt w:val="lowerRoman"/>
+      <w:lvlText w:val="%9."/>
+      <w:lvlJc w:val="right"/>
+      <w:pPr>
+        <w:ind w:left="6480" w:hanging="180"/>
+      </w:pPr>
+    </w:lvl>
+  </w:abstractNum>
+  <w:abstractNum w:abstractNumId="3" w15:restartNumberingAfterBreak="0">
+    <w:nsid w:val="23AC334C"/>
+    <w:multiLevelType w:val="hybridMultilevel"/>
+    <w:tmpl w:val="4F70147C"/>
+    <w:lvl w:ilvl="0" w:tplc="4409000F">
+      <w:start w:val="1"/>
+      <w:numFmt w:val="decimal"/>
+      <w:lvlText w:val="%1."/>
+      <w:lvlJc w:val="left"/>
+      <w:pPr>
+        <w:ind w:left="720" w:hanging="360"/>
+      </w:pPr>
+    </w:lvl>
+    <w:lvl w:ilvl="1" w:tplc="44090019" w:tentative="1">
+      <w:start w:val="1"/>
+      <w:numFmt w:val="lowerLetter"/>
+      <w:lvlText w:val="%2."/>
+      <w:lvlJc w:val="left"/>
+      <w:pPr>
+        <w:ind w:left="1440" w:hanging="360"/>
+      </w:pPr>
+    </w:lvl>
+    <w:lvl w:ilvl="2" w:tplc="4409001B" w:tentative="1">
+      <w:start w:val="1"/>
+      <w:numFmt w:val="lowerRoman"/>
+      <w:lvlText w:val="%3."/>
+      <w:lvlJc w:val="right"/>
+      <w:pPr>
+        <w:ind w:left="2160" w:hanging="180"/>
+      </w:pPr>
+    </w:lvl>
+    <w:lvl w:ilvl="3" w:tplc="4409000F" w:tentative="1">
+      <w:start w:val="1"/>
+      <w:numFmt w:val="decimal"/>
+      <w:lvlText w:val="%4."/>
+      <w:lvlJc w:val="left"/>
+      <w:pPr>
+        <w:ind w:left="2880" w:hanging="360"/>
+      </w:pPr>
+    </w:lvl>
+    <w:lvl w:ilvl="4" w:tplc="44090019" w:tentative="1">
+      <w:start w:val="1"/>
+      <w:numFmt w:val="lowerLetter"/>
+      <w:lvlText w:val="%5."/>
+      <w:lvlJc w:val="left"/>
+      <w:pPr>
+        <w:ind w:left="3600" w:hanging="360"/>
+      </w:pPr>
+    </w:lvl>
+    <w:lvl w:ilvl="5" w:tplc="4409001B" w:tentative="1">
+      <w:start w:val="1"/>
+      <w:numFmt w:val="lowerRoman"/>
+      <w:lvlText w:val="%6."/>
+      <w:lvlJc w:val="right"/>
+      <w:pPr>
+        <w:ind w:left="4320" w:hanging="180"/>
+      </w:pPr>
+    </w:lvl>
+    <w:lvl w:ilvl="6" w:tplc="4409000F" w:tentative="1">
+      <w:start w:val="1"/>
+      <w:numFmt w:val="decimal"/>
+      <w:lvlText w:val="%7."/>
+      <w:lvlJc w:val="left"/>
+      <w:pPr>
+        <w:ind w:left="5040" w:hanging="360"/>
+      </w:pPr>
+    </w:lvl>
+    <w:lvl w:ilvl="7" w:tplc="44090019" w:tentative="1">
+      <w:start w:val="1"/>
+      <w:numFmt w:val="lowerLetter"/>
+      <w:lvlText w:val="%8."/>
+      <w:lvlJc w:val="left"/>
+      <w:pPr>
+        <w:ind w:left="5760" w:hanging="360"/>
+      </w:pPr>
+    </w:lvl>
+    <w:lvl w:ilvl="8" w:tplc="4409001B" w:tentative="1">
+      <w:start w:val="1"/>
+      <w:numFmt w:val="lowerRoman"/>
+      <w:lvlText w:val="%9."/>
+      <w:lvlJc w:val="right"/>
+      <w:pPr>
+        <w:ind w:left="6480" w:hanging="180"/>
+      </w:pPr>
+    </w:lvl>
+  </w:abstractNum>
+  <w:abstractNum w:abstractNumId="4" w15:restartNumberingAfterBreak="0">
     <w:nsid w:val="2B575504"/>
     <w:multiLevelType w:val="hybridMultilevel"/>
     <w:tmpl w:val="79925A92"/>
@@ -405,7 +1726,7 @@
       </w:pPr>
     </w:lvl>
   </w:abstractNum>
-  <w:abstractNum w:abstractNumId="2" w15:restartNumberingAfterBreak="0">
+  <w:abstractNum w:abstractNumId="5" w15:restartNumberingAfterBreak="0">
     <w:nsid w:val="33D236EB"/>
     <w:multiLevelType w:val="hybridMultilevel"/>
     <w:tmpl w:val="57C81148"/>
@@ -491,7 +1812,96 @@
       </w:pPr>
     </w:lvl>
   </w:abstractNum>
-  <w:abstractNum w:abstractNumId="3" w15:restartNumberingAfterBreak="0">
+  <w:abstractNum w:abstractNumId="6" w15:restartNumberingAfterBreak="0">
+    <w:nsid w:val="4287039D"/>
+    <w:multiLevelType w:val="hybridMultilevel"/>
+    <w:tmpl w:val="51A82128"/>
+    <w:lvl w:ilvl="0" w:tplc="4409000F">
+      <w:start w:val="1"/>
+      <w:numFmt w:val="decimal"/>
+      <w:lvlText w:val="%1."/>
+      <w:lvlJc w:val="left"/>
+      <w:pPr>
+        <w:ind w:left="720" w:hanging="360"/>
+      </w:pPr>
+      <w:rPr>
+        <w:rFonts w:hint="default"/>
+      </w:rPr>
+    </w:lvl>
+    <w:lvl w:ilvl="1" w:tplc="44090019" w:tentative="1">
+      <w:start w:val="1"/>
+      <w:numFmt w:val="lowerLetter"/>
+      <w:lvlText w:val="%2."/>
+      <w:lvlJc w:val="left"/>
+      <w:pPr>
+        <w:ind w:left="1440" w:hanging="360"/>
+      </w:pPr>
+    </w:lvl>
+    <w:lvl w:ilvl="2" w:tplc="4409001B" w:tentative="1">
+      <w:start w:val="1"/>
+      <w:numFmt w:val="lowerRoman"/>
+      <w:lvlText w:val="%3."/>
+      <w:lvlJc w:val="right"/>
+      <w:pPr>
+        <w:ind w:left="2160" w:hanging="180"/>
+      </w:pPr>
+    </w:lvl>
+    <w:lvl w:ilvl="3" w:tplc="4409000F" w:tentative="1">
+      <w:start w:val="1"/>
+      <w:numFmt w:val="decimal"/>
+      <w:lvlText w:val="%4."/>
+      <w:lvlJc w:val="left"/>
+      <w:pPr>
+        <w:ind w:left="2880" w:hanging="360"/>
+      </w:pPr>
+    </w:lvl>
+    <w:lvl w:ilvl="4" w:tplc="44090019" w:tentative="1">
+      <w:start w:val="1"/>
+      <w:numFmt w:val="lowerLetter"/>
+      <w:lvlText w:val="%5."/>
+      <w:lvlJc w:val="left"/>
+      <w:pPr>
+        <w:ind w:left="3600" w:hanging="360"/>
+      </w:pPr>
+    </w:lvl>
+    <w:lvl w:ilvl="5" w:tplc="4409001B" w:tentative="1">
+      <w:start w:val="1"/>
+      <w:numFmt w:val="lowerRoman"/>
+      <w:lvlText w:val="%6."/>
+      <w:lvlJc w:val="right"/>
+      <w:pPr>
+        <w:ind w:left="4320" w:hanging="180"/>
+      </w:pPr>
+    </w:lvl>
+    <w:lvl w:ilvl="6" w:tplc="4409000F" w:tentative="1">
+      <w:start w:val="1"/>
+      <w:numFmt w:val="decimal"/>
+      <w:lvlText w:val="%7."/>
+      <w:lvlJc w:val="left"/>
+      <w:pPr>
+        <w:ind w:left="5040" w:hanging="360"/>
+      </w:pPr>
+    </w:lvl>
+    <w:lvl w:ilvl="7" w:tplc="44090019" w:tentative="1">
+      <w:start w:val="1"/>
+      <w:numFmt w:val="lowerLetter"/>
+      <w:lvlText w:val="%8."/>
+      <w:lvlJc w:val="left"/>
+      <w:pPr>
+        <w:ind w:left="5760" w:hanging="360"/>
+      </w:pPr>
+    </w:lvl>
+    <w:lvl w:ilvl="8" w:tplc="4409001B" w:tentative="1">
+      <w:start w:val="1"/>
+      <w:numFmt w:val="lowerRoman"/>
+      <w:lvlText w:val="%9."/>
+      <w:lvlJc w:val="right"/>
+      <w:pPr>
+        <w:ind w:left="6480" w:hanging="180"/>
+      </w:pPr>
+    </w:lvl>
+  </w:abstractNum>
+  <w:abstractNum w:abstractNumId="7" w15:restartNumberingAfterBreak="0">
     <w:nsid w:val="53DC66EF"/>
     <w:multiLevelType w:val="hybridMultilevel"/>
     <w:tmpl w:val="5AA855B6"/>
@@ -577,17 +1987,207 @@
       </w:pPr>
     </w:lvl>
   </w:abstractNum>
+  <w:abstractNum w:abstractNumId="8" w15:restartNumberingAfterBreak="0">
+    <w:nsid w:val="5C4E5CAB"/>
+    <w:multiLevelType w:val="hybridMultilevel"/>
+    <w:tmpl w:val="ADFAEA94"/>
+    <w:lvl w:ilvl="0" w:tplc="4409000F">
+      <w:start w:val="1"/>
+      <w:numFmt w:val="decimal"/>
+      <w:lvlText w:val="%1."/>
+      <w:lvlJc w:val="left"/>
+      <w:pPr>
+        <w:ind w:left="720" w:hanging="360"/>
+      </w:pPr>
+    </w:lvl>
+    <w:lvl w:ilvl="1" w:tplc="44090019" w:tentative="1">
+      <w:start w:val="1"/>
+      <w:numFmt w:val="lowerLetter"/>
+      <w:lvlText w:val="%2."/>
+      <w:lvlJc w:val="left"/>
+      <w:pPr>
+        <w:ind w:left="1440" w:hanging="360"/>
+      </w:pPr>
+    </w:lvl>
+    <w:lvl w:ilvl="2" w:tplc="4409001B" w:tentative="1">
+      <w:start w:val="1"/>
+      <w:numFmt w:val="lowerRoman"/>
+      <w:lvlText w:val="%3."/>
+      <w:lvlJc w:val="right"/>
+      <w:pPr>
+        <w:ind w:left="2160" w:hanging="180"/>
+      </w:pPr>
+    </w:lvl>
+    <w:lvl w:ilvl="3" w:tplc="4409000F" w:tentative="1">
+      <w:start w:val="1"/>
+      <w:numFmt w:val="decimal"/>
+      <w:lvlText w:val="%4."/>
+      <w:lvlJc w:val="left"/>
+      <w:pPr>
+        <w:ind w:left="2880" w:hanging="360"/>
+      </w:pPr>
+    </w:lvl>
+    <w:lvl w:ilvl="4" w:tplc="44090019" w:tentative="1">
+      <w:start w:val="1"/>
+      <w:numFmt w:val="lowerLetter"/>
+      <w:lvlText w:val="%5."/>
+      <w:lvlJc w:val="left"/>
+      <w:pPr>
+        <w:ind w:left="3600" w:hanging="360"/>
+      </w:pPr>
+    </w:lvl>
+    <w:lvl w:ilvl="5" w:tplc="4409001B" w:tentative="1">
+      <w:start w:val="1"/>
+      <w:numFmt w:val="lowerRoman"/>
+      <w:lvlText w:val="%6."/>
+      <w:lvlJc w:val="right"/>
+      <w:pPr>
+        <w:ind w:left="4320" w:hanging="180"/>
+      </w:pPr>
+    </w:lvl>
+    <w:lvl w:ilvl="6" w:tplc="4409000F" w:tentative="1">
+      <w:start w:val="1"/>
+      <w:numFmt w:val="decimal"/>
+      <w:lvlText w:val="%7."/>
+      <w:lvlJc w:val="left"/>
+      <w:pPr>
+        <w:ind w:left="5040" w:hanging="360"/>
+      </w:pPr>
+    </w:lvl>
+    <w:lvl w:ilvl="7" w:tplc="44090019" w:tentative="1">
+      <w:start w:val="1"/>
+      <w:numFmt w:val="lowerLetter"/>
+      <w:lvlText w:val="%8."/>
+      <w:lvlJc w:val="left"/>
+      <w:pPr>
+        <w:ind w:left="5760" w:hanging="360"/>
+      </w:pPr>
+    </w:lvl>
+    <w:lvl w:ilvl="8" w:tplc="4409001B" w:tentative="1">
+      <w:start w:val="1"/>
+      <w:numFmt w:val="lowerRoman"/>
+      <w:lvlText w:val="%9."/>
+      <w:lvlJc w:val="right"/>
+      <w:pPr>
+        <w:ind w:left="6480" w:hanging="180"/>
+      </w:pPr>
+    </w:lvl>
+  </w:abstractNum>
+  <w:abstractNum w:abstractNumId="9" w15:restartNumberingAfterBreak="0">
+    <w:nsid w:val="7EE3215E"/>
+    <w:multiLevelType w:val="hybridMultilevel"/>
+    <w:tmpl w:val="7BD05074"/>
+    <w:lvl w:ilvl="0" w:tplc="4409000F">
+      <w:start w:val="1"/>
+      <w:numFmt w:val="decimal"/>
+      <w:lvlText w:val="%1."/>
+      <w:lvlJc w:val="left"/>
+      <w:pPr>
+        <w:ind w:left="720" w:hanging="360"/>
+      </w:pPr>
+    </w:lvl>
+    <w:lvl w:ilvl="1" w:tplc="44090019" w:tentative="1">
+      <w:start w:val="1"/>
+      <w:numFmt w:val="lowerLetter"/>
+      <w:lvlText w:val="%2."/>
+      <w:lvlJc w:val="left"/>
+      <w:pPr>
+        <w:ind w:left="1440" w:hanging="360"/>
+      </w:pPr>
+    </w:lvl>
+    <w:lvl w:ilvl="2" w:tplc="4409001B" w:tentative="1">
+      <w:start w:val="1"/>
+      <w:numFmt w:val="lowerRoman"/>
+      <w:lvlText w:val="%3."/>
+      <w:lvlJc w:val="right"/>
+      <w:pPr>
+        <w:ind w:left="2160" w:hanging="180"/>
+      </w:pPr>
+    </w:lvl>
+    <w:lvl w:ilvl="3" w:tplc="4409000F" w:tentative="1">
+      <w:start w:val="1"/>
+      <w:numFmt w:val="decimal"/>
+      <w:lvlText w:val="%4."/>
+      <w:lvlJc w:val="left"/>
+      <w:pPr>
+        <w:ind w:left="2880" w:hanging="360"/>
+      </w:pPr>
+    </w:lvl>
+    <w:lvl w:ilvl="4" w:tplc="44090019" w:tentative="1">
+      <w:start w:val="1"/>
+      <w:numFmt w:val="lowerLetter"/>
+      <w:lvlText w:val="%5."/>
+      <w:lvlJc w:val="left"/>
+      <w:pPr>
+        <w:ind w:left="3600" w:hanging="360"/>
+      </w:pPr>
+    </w:lvl>
+    <w:lvl w:ilvl="5" w:tplc="4409001B" w:tentative="1">
+      <w:start w:val="1"/>
+      <w:numFmt w:val="lowerRoman"/>
+      <w:lvlText w:val="%6."/>
+      <w:lvlJc w:val="right"/>
+      <w:pPr>
+        <w:ind w:left="4320" w:hanging="180"/>
+      </w:pPr>
+    </w:lvl>
+    <w:lvl w:ilvl="6" w:tplc="4409000F" w:tentative="1">
+      <w:start w:val="1"/>
+      <w:numFmt w:val="decimal"/>
+      <w:lvlText w:val="%7."/>
+      <w:lvlJc w:val="left"/>
+      <w:pPr>
+        <w:ind w:left="5040" w:hanging="360"/>
+      </w:pPr>
+    </w:lvl>
+    <w:lvl w:ilvl="7" w:tplc="44090019" w:tentative="1">
+      <w:start w:val="1"/>
+      <w:numFmt w:val="lowerLetter"/>
+      <w:lvlText w:val="%8."/>
+      <w:lvlJc w:val="left"/>
+      <w:pPr>
+        <w:ind w:left="5760" w:hanging="360"/>
+      </w:pPr>
+    </w:lvl>
+    <w:lvl w:ilvl="8" w:tplc="4409001B" w:tentative="1">
+      <w:start w:val="1"/>
+      <w:numFmt w:val="lowerRoman"/>
+      <w:lvlText w:val="%9."/>
+      <w:lvlJc w:val="right"/>
+      <w:pPr>
+        <w:ind w:left="6480" w:hanging="180"/>
+      </w:pPr>
+    </w:lvl>
+  </w:abstractNum>
   <w:num w:numId="1">
-    <w:abstractNumId w:val="3"/>
+    <w:abstractNumId w:val="7"/>
   </w:num>
   <w:num w:numId="2">
+    <w:abstractNumId w:val="5"/>
+  </w:num>
+  <w:num w:numId="3">
+    <w:abstractNumId w:val="1"/>
+  </w:num>
+  <w:num w:numId="4">
+    <w:abstractNumId w:val="4"/>
+  </w:num>
+  <w:num w:numId="5">
+    <w:abstractNumId w:val="9"/>
+  </w:num>
+  <w:num w:numId="6">
+    <w:abstractNumId w:val="0"/>
+  </w:num>
+  <w:num w:numId="7">
     <w:abstractNumId w:val="2"/>
   </w:num>
-  <w:num w:numId="3">
-    <w:abstractNumId w:val="0"/>
+  <w:num w:numId="8">
+    <w:abstractNumId w:val="6"/>
   </w:num>
-  <w:num w:numId="4">
-    <w:abstractNumId w:val="1"/>
+  <w:num w:numId="9">
+    <w:abstractNumId w:val="8"/>
+  </w:num>
+  <w:num w:numId="10">
+    <w:abstractNumId w:val="3"/>
   </w:num>
 </w:numbering>
 </file>
@@ -991,6 +2591,27 @@
     <w:name w:val="Normal"/>
     <w:qFormat/>
   </w:style>
+  <w:style w:type="paragraph" w:styleId="Heading1">
+    <w:name w:val="heading 1"/>
+    <w:basedOn w:val="Normal"/>
+    <w:next w:val="Normal"/>
+    <w:link w:val="Heading1Char"/>
+    <w:uiPriority w:val="9"/>
+    <w:qFormat/>
+    <w:rsid w:val="005A68A8"/>
+    <w:pPr>
+      <w:keepNext/>
+      <w:keepLines/>
+      <w:spacing w:before="240" w:after="0"/>
+      <w:outlineLvl w:val="0"/>
+    </w:pPr>
+    <w:rPr>
+      <w:rFonts w:asciiTheme="majorHAnsi" w:eastAsiaTheme="majorEastAsia" w:hAnsiTheme="majorHAnsi" w:cstheme="majorBidi"/>
+      <w:color w:val="2F5496" w:themeColor="accent1" w:themeShade="BF"/>
+      <w:sz w:val="32"/>
+      <w:szCs w:val="32"/>
+    </w:rPr>
+  </w:style>
   <w:style w:type="character" w:default="1" w:styleId="DefaultParagraphFont">
     <w:name w:val="Default Paragraph Font"/>
     <w:uiPriority w:val="1"/>
@@ -1050,6 +2671,30 @@
     <w:rPr>
       <w:color w:val="605E5C"/>
       <w:shd w:val="clear" w:color="auto" w:fill="E1DFDD"/>
+    </w:rPr>
+  </w:style>
+  <w:style w:type="character" w:customStyle="1" w:styleId="Heading1Char">
+    <w:name w:val="Heading 1 Char"/>
+    <w:basedOn w:val="DefaultParagraphFont"/>
+    <w:link w:val="Heading1"/>
+    <w:uiPriority w:val="9"/>
+    <w:rsid w:val="005A68A8"/>
+    <w:rPr>
+      <w:rFonts w:asciiTheme="majorHAnsi" w:eastAsiaTheme="majorEastAsia" w:hAnsiTheme="majorHAnsi" w:cstheme="majorBidi"/>
+      <w:color w:val="2F5496" w:themeColor="accent1" w:themeShade="BF"/>
+      <w:sz w:val="32"/>
+      <w:szCs w:val="32"/>
+    </w:rPr>
+  </w:style>
+  <w:style w:type="character" w:styleId="Emphasis">
+    <w:name w:val="Emphasis"/>
+    <w:basedOn w:val="DefaultParagraphFont"/>
+    <w:uiPriority w:val="20"/>
+    <w:qFormat/>
+    <w:rsid w:val="005A68A8"/>
+    <w:rPr>
+      <w:i/>
+      <w:iCs/>
     </w:rPr>
   </w:style>
 </w:styles>

</xml_diff>